<commit_message>
some supporting files and added file.sidat parsing
</commit_message>
<xml_diff>
--- a/input/template.docx
+++ b/input/template.docx
@@ -363,30 +363,6 @@
                 <w:color w:val="000000"/>
               </w:rPr>
             </w:pPr>
-            <w:commentRangeStart w:id="0"/>
-            <w:proofErr w:type="spellStart"/>
-            <w:r>
-              <w:rPr>
-                <w:rFonts w:ascii="Arial" w:hAnsi="Arial" w:cs="Arial"/>
-                <w:color w:val="000000"/>
-              </w:rPr>
-              <w:t>SciSun</w:t>
-            </w:r>
-            <w:proofErr w:type="spellEnd"/>
-            <w:r>
-              <w:rPr>
-                <w:rFonts w:ascii="Arial" w:hAnsi="Arial" w:cs="Arial"/>
-                <w:color w:val="000000"/>
-              </w:rPr>
-              <w:t>-</w:t>
-            </w:r>
-            <w:commentRangeEnd w:id="0"/>
-            <w:r>
-              <w:rPr>
-                <w:rStyle w:val="CommentReference"/>
-              </w:rPr>
-              <w:commentReference w:id="0"/>
-            </w:r>
           </w:p>
         </w:tc>
       </w:tr>
@@ -545,13 +521,6 @@
                 <w:color w:val="000000"/>
               </w:rPr>
             </w:pPr>
-            <w:r>
-              <w:rPr>
-                <w:rFonts w:ascii="Arial" w:hAnsi="Arial" w:cs="Arial"/>
-                <w:color w:val="000000"/>
-              </w:rPr>
-              <w:t>601-</w:t>
-            </w:r>
           </w:p>
         </w:tc>
       </w:tr>
@@ -640,13 +609,6 @@
                 <w:color w:val="000000"/>
               </w:rPr>
             </w:pPr>
-            <w:r>
-              <w:rPr>
-                <w:rFonts w:ascii="Arial" w:hAnsi="Arial" w:cs="Arial"/>
-                <w:color w:val="000000"/>
-              </w:rPr>
-              <w:t>000</w:t>
-            </w:r>
           </w:p>
         </w:tc>
       </w:tr>
@@ -1230,245 +1192,6 @@
         </w:rPr>
       </w:pPr>
     </w:p>
-    <w:tbl>
-      <w:tblPr>
-        <w:tblW w:w="9634" w:type="dxa"/>
-        <w:jc w:val="center"/>
-        <w:tblBorders>
-          <w:top w:val="single" w:sz="4" w:space="0" w:color="548DD4" w:themeColor="text2" w:themeTint="99"/>
-          <w:left w:val="single" w:sz="4" w:space="0" w:color="548DD4" w:themeColor="text2" w:themeTint="99"/>
-          <w:bottom w:val="single" w:sz="4" w:space="0" w:color="548DD4" w:themeColor="text2" w:themeTint="99"/>
-          <w:right w:val="single" w:sz="4" w:space="0" w:color="548DD4" w:themeColor="text2" w:themeTint="99"/>
-          <w:insideH w:val="single" w:sz="4" w:space="0" w:color="548DD4" w:themeColor="text2" w:themeTint="99"/>
-          <w:insideV w:val="single" w:sz="4" w:space="0" w:color="548DD4" w:themeColor="text2" w:themeTint="99"/>
-        </w:tblBorders>
-        <w:tblLook w:val="04A0" w:firstRow="1" w:lastRow="0" w:firstColumn="1" w:lastColumn="0" w:noHBand="0" w:noVBand="1"/>
-      </w:tblPr>
-      <w:tblGrid>
-        <w:gridCol w:w="3618"/>
-        <w:gridCol w:w="1622"/>
-        <w:gridCol w:w="4394"/>
-      </w:tblGrid>
-      <w:tr>
-        <w:trPr>
-          <w:trHeight w:val="300"/>
-          <w:jc w:val="center"/>
-        </w:trPr>
-        <w:tc>
-          <w:tcPr>
-            <w:tcW w:w="3618" w:type="dxa"/>
-            <w:shd w:val="clear" w:color="auto" w:fill="8DB3E2" w:themeFill="text2" w:themeFillTint="66"/>
-            <w:noWrap/>
-            <w:vAlign w:val="center"/>
-            <w:hideMark/>
-          </w:tcPr>
-          <w:p>
-            <w:pPr>
-              <w:spacing w:after="0" w:line="240" w:lineRule="auto"/>
-              <w:jc w:val="center"/>
-              <w:rPr>
-                <w:rFonts w:ascii="Arial" w:hAnsi="Arial" w:cs="Arial"/>
-                <w:b/>
-                <w:bCs/>
-                <w:color w:val="000000"/>
-              </w:rPr>
-            </w:pPr>
-            <w:r>
-              <w:rPr>
-                <w:rFonts w:ascii="Arial" w:hAnsi="Arial" w:cs="Arial"/>
-                <w:b/>
-                <w:bCs/>
-                <w:color w:val="000000"/>
-              </w:rPr>
-              <w:t>System Configuration</w:t>
-            </w:r>
-          </w:p>
-        </w:tc>
-        <w:tc>
-          <w:tcPr>
-            <w:tcW w:w="1622" w:type="dxa"/>
-            <w:tcBorders>
-              <w:bottom w:val="single" w:sz="4" w:space="0" w:color="auto"/>
-            </w:tcBorders>
-            <w:shd w:val="clear" w:color="auto" w:fill="8DB3E2" w:themeFill="text2" w:themeFillTint="66"/>
-            <w:noWrap/>
-            <w:vAlign w:val="center"/>
-            <w:hideMark/>
-          </w:tcPr>
-          <w:p>
-            <w:pPr>
-              <w:spacing w:after="0" w:line="240" w:lineRule="auto"/>
-              <w:jc w:val="center"/>
-              <w:rPr>
-                <w:rFonts w:ascii="Arial" w:hAnsi="Arial" w:cs="Arial"/>
-                <w:b/>
-                <w:bCs/>
-                <w:color w:val="000000"/>
-              </w:rPr>
-            </w:pPr>
-            <w:r>
-              <w:rPr>
-                <w:rFonts w:ascii="Arial" w:hAnsi="Arial" w:cs="Arial"/>
-                <w:b/>
-                <w:bCs/>
-                <w:color w:val="000000"/>
-              </w:rPr>
-              <w:t>Value</w:t>
-            </w:r>
-          </w:p>
-        </w:tc>
-        <w:tc>
-          <w:tcPr>
-            <w:tcW w:w="4394" w:type="dxa"/>
-            <w:tcBorders>
-              <w:bottom w:val="single" w:sz="4" w:space="0" w:color="auto"/>
-            </w:tcBorders>
-            <w:shd w:val="clear" w:color="auto" w:fill="8DB3E2" w:themeFill="text2" w:themeFillTint="66"/>
-            <w:noWrap/>
-            <w:vAlign w:val="center"/>
-            <w:hideMark/>
-          </w:tcPr>
-          <w:p>
-            <w:pPr>
-              <w:spacing w:after="0" w:line="240" w:lineRule="auto"/>
-              <w:jc w:val="center"/>
-              <w:rPr>
-                <w:rFonts w:ascii="Arial" w:hAnsi="Arial" w:cs="Arial"/>
-                <w:b/>
-                <w:bCs/>
-                <w:color w:val="000000"/>
-              </w:rPr>
-            </w:pPr>
-            <w:r>
-              <w:rPr>
-                <w:rFonts w:ascii="Arial" w:hAnsi="Arial" w:cs="Arial"/>
-                <w:b/>
-                <w:bCs/>
-                <w:color w:val="000000"/>
-              </w:rPr>
-              <w:t>Notes</w:t>
-            </w:r>
-          </w:p>
-        </w:tc>
-      </w:tr>
-      <w:tr>
-        <w:trPr>
-          <w:trHeight w:val="300"/>
-          <w:jc w:val="center"/>
-        </w:trPr>
-        <w:tc>
-          <w:tcPr>
-            <w:tcW w:w="3618" w:type="dxa"/>
-            <w:tcBorders>
-              <w:right w:val="single" w:sz="4" w:space="0" w:color="auto"/>
-            </w:tcBorders>
-            <w:shd w:val="clear" w:color="auto" w:fill="C6D9F1" w:themeFill="text2" w:themeFillTint="33"/>
-            <w:noWrap/>
-            <w:vAlign w:val="center"/>
-          </w:tcPr>
-          <w:p>
-            <w:pPr>
-              <w:spacing w:after="0" w:line="240" w:lineRule="auto"/>
-              <w:jc w:val="right"/>
-              <w:rPr>
-                <w:rFonts w:ascii="Arial" w:hAnsi="Arial" w:cs="Arial"/>
-                <w:color w:val="000000"/>
-              </w:rPr>
-            </w:pPr>
-            <w:r>
-              <w:rPr>
-                <w:rFonts w:ascii="Arial" w:hAnsi="Arial" w:cs="Arial"/>
-                <w:color w:val="000000"/>
-                <w:highlight w:val="yellow"/>
-              </w:rPr>
-              <w:t>*</w:t>
-            </w:r>
-            <w:proofErr w:type="gramStart"/>
-            <w:r>
-              <w:rPr>
-                <w:rFonts w:ascii="Arial" w:hAnsi="Arial" w:cs="Arial"/>
-                <w:color w:val="000000"/>
-                <w:highlight w:val="yellow"/>
-              </w:rPr>
-              <w:t>add</w:t>
-            </w:r>
-            <w:proofErr w:type="gramEnd"/>
-            <w:r>
-              <w:rPr>
-                <w:rFonts w:ascii="Arial" w:hAnsi="Arial" w:cs="Arial"/>
-                <w:color w:val="000000"/>
-                <w:highlight w:val="yellow"/>
-              </w:rPr>
-              <w:t xml:space="preserve"> an</w:t>
-            </w:r>
-            <w:commentRangeStart w:id="1"/>
-            <w:r>
-              <w:rPr>
-                <w:rFonts w:ascii="Arial" w:hAnsi="Arial" w:cs="Arial"/>
-                <w:color w:val="000000"/>
-                <w:highlight w:val="yellow"/>
-              </w:rPr>
-              <w:t>y info about extras/options</w:t>
-            </w:r>
-            <w:commentRangeEnd w:id="1"/>
-            <w:r>
-              <w:rPr>
-                <w:rStyle w:val="CommentReference"/>
-              </w:rPr>
-              <w:commentReference w:id="1"/>
-            </w:r>
-          </w:p>
-        </w:tc>
-        <w:tc>
-          <w:tcPr>
-            <w:tcW w:w="1622" w:type="dxa"/>
-            <w:tcBorders>
-              <w:top w:val="single" w:sz="4" w:space="0" w:color="auto"/>
-              <w:left w:val="single" w:sz="4" w:space="0" w:color="auto"/>
-              <w:bottom w:val="single" w:sz="4" w:space="0" w:color="auto"/>
-              <w:right w:val="single" w:sz="4" w:space="0" w:color="auto"/>
-            </w:tcBorders>
-            <w:shd w:val="clear" w:color="auto" w:fill="D9D9D9" w:themeFill="background1" w:themeFillShade="D9"/>
-            <w:noWrap/>
-            <w:vAlign w:val="center"/>
-          </w:tcPr>
-          <w:p>
-            <w:pPr>
-              <w:spacing w:after="0" w:line="240" w:lineRule="auto"/>
-              <w:jc w:val="center"/>
-              <w:rPr>
-                <w:rFonts w:ascii="Arial" w:hAnsi="Arial" w:cs="Arial"/>
-                <w:color w:val="000000"/>
-              </w:rPr>
-            </w:pPr>
-          </w:p>
-        </w:tc>
-        <w:tc>
-          <w:tcPr>
-            <w:tcW w:w="4394" w:type="dxa"/>
-            <w:tcBorders>
-              <w:top w:val="single" w:sz="4" w:space="0" w:color="auto"/>
-              <w:left w:val="single" w:sz="4" w:space="0" w:color="auto"/>
-              <w:bottom w:val="single" w:sz="4" w:space="0" w:color="auto"/>
-              <w:right w:val="single" w:sz="4" w:space="0" w:color="auto"/>
-            </w:tcBorders>
-            <w:shd w:val="clear" w:color="auto" w:fill="D9D9D9" w:themeFill="background1" w:themeFillShade="D9"/>
-            <w:noWrap/>
-            <w:vAlign w:val="center"/>
-          </w:tcPr>
-          <w:p>
-            <w:pPr>
-              <w:spacing w:after="0" w:line="240" w:lineRule="auto"/>
-              <w:jc w:val="center"/>
-              <w:rPr>
-                <w:rFonts w:ascii="Arial" w:hAnsi="Arial" w:cs="Arial"/>
-                <w:color w:val="000000"/>
-              </w:rPr>
-            </w:pPr>
-          </w:p>
-        </w:tc>
-      </w:tr>
-    </w:tbl>
     <w:p>
       <w:pPr>
         <w:rPr>
@@ -2027,15 +1750,6 @@
                 <w:color w:val="000000"/>
               </w:rPr>
             </w:pPr>
-            <w:r>
-              <w:rPr>
-                <w:rStyle w:val="fontstyle01"/>
-                <w:rFonts w:ascii="Arial" w:hAnsi="Arial" w:cs="Arial"/>
-                <w:sz w:val="22"/>
-                <w:szCs w:val="22"/>
-              </w:rPr>
-              <w:t>9055-S-SOLARX /SD/P</w:t>
-            </w:r>
           </w:p>
         </w:tc>
         <w:tc>
@@ -2060,20 +1774,6 @@
                 <w:szCs w:val="22"/>
               </w:rPr>
             </w:pPr>
-            <w:r>
-              <w:rPr>
-                <w:rFonts w:ascii="Arial" w:hAnsi="Arial" w:cs="Arial"/>
-                <w:color w:val="000000"/>
-              </w:rPr>
-              <w:t>030-0</w:t>
-            </w:r>
-            <w:r>
-              <w:rPr>
-                <w:rFonts w:ascii="Arial" w:hAnsi="Arial" w:cs="Arial"/>
-                <w:color w:val="000000"/>
-              </w:rPr>
-              <w:t>013</w:t>
-            </w:r>
           </w:p>
         </w:tc>
         <w:tc>
@@ -2231,20 +1931,9 @@
       <w:pPr>
         <w:pStyle w:val="Heading2"/>
       </w:pPr>
-      <w:commentRangeStart w:id="2"/>
       <w:r>
         <w:lastRenderedPageBreak/>
         <w:t>Solar Simulator Specifications</w:t>
-      </w:r>
-      <w:commentRangeEnd w:id="2"/>
-      <w:r>
-        <w:rPr>
-          <w:rStyle w:val="CommentReference"/>
-          <w:rFonts w:ascii="Calibri" w:hAnsi="Calibri"/>
-          <w:b w:val="0"/>
-          <w:bCs w:val="0"/>
-        </w:rPr>
-        <w:commentReference w:id="2"/>
       </w:r>
     </w:p>
     <w:tbl>
@@ -2499,59 +2188,6 @@
                 <w:color w:val="000000"/>
               </w:rPr>
             </w:pPr>
-            <w:r>
-              <w:rPr>
-                <w:rFonts w:ascii="Arial" w:hAnsi="Arial" w:cs="Arial"/>
-                <w:color w:val="000000"/>
-              </w:rPr>
-              <w:t>AM Filter Part Number:</w:t>
-            </w:r>
-            <w:r>
-              <w:rPr>
-                <w:rFonts w:ascii="Arial" w:hAnsi="Arial" w:cs="Arial"/>
-                <w:color w:val="000000"/>
-              </w:rPr>
-              <w:t xml:space="preserve"> </w:t>
-            </w:r>
-            <w:r>
-              <w:rPr>
-                <w:rFonts w:ascii="Arial" w:hAnsi="Arial" w:cs="Arial"/>
-                <w:color w:val="000000"/>
-                <w:highlight w:val="yellow"/>
-              </w:rPr>
-              <w:t>XXX-XXXX</w:t>
-            </w:r>
-          </w:p>
-          <w:p>
-            <w:pPr>
-              <w:spacing w:after="0" w:line="240" w:lineRule="auto"/>
-              <w:rPr>
-                <w:rFonts w:ascii="Arial" w:hAnsi="Arial" w:cs="Arial"/>
-                <w:color w:val="000000"/>
-              </w:rPr>
-            </w:pPr>
-            <w:r>
-              <w:rPr>
-                <w:rFonts w:ascii="Arial" w:hAnsi="Arial" w:cs="Arial"/>
-                <w:color w:val="000000"/>
-              </w:rPr>
-              <w:t>Batch:</w:t>
-            </w:r>
-            <w:r>
-              <w:rPr>
-                <w:rFonts w:ascii="Arial" w:hAnsi="Arial" w:cs="Arial"/>
-                <w:color w:val="000000"/>
-              </w:rPr>
-              <w:t xml:space="preserve"> </w:t>
-            </w:r>
-            <w:r>
-              <w:rPr>
-                <w:rFonts w:ascii="Arial" w:hAnsi="Arial" w:cs="Arial"/>
-                <w:color w:val="000000"/>
-                <w:highlight w:val="yellow"/>
-              </w:rPr>
-              <w:t>XXXXX</w:t>
-            </w:r>
           </w:p>
         </w:tc>
       </w:tr>
@@ -2745,59 +2381,6 @@
                 <w:color w:val="000000"/>
               </w:rPr>
             </w:pPr>
-            <w:r>
-              <w:rPr>
-                <w:rFonts w:ascii="Arial" w:hAnsi="Arial" w:cs="Arial"/>
-                <w:color w:val="000000"/>
-              </w:rPr>
-              <w:t>Attenuator Setting:</w:t>
-            </w:r>
-            <w:r>
-              <w:rPr>
-                <w:rFonts w:ascii="Arial" w:hAnsi="Arial" w:cs="Arial"/>
-                <w:color w:val="000000"/>
-              </w:rPr>
-              <w:t xml:space="preserve"> </w:t>
-            </w:r>
-            <w:r>
-              <w:rPr>
-                <w:rFonts w:ascii="Arial" w:hAnsi="Arial" w:cs="Arial"/>
-                <w:color w:val="000000"/>
-                <w:highlight w:val="yellow"/>
-              </w:rPr>
-              <w:t>XX</w:t>
-            </w:r>
-          </w:p>
-          <w:p>
-            <w:pPr>
-              <w:spacing w:after="0" w:line="240" w:lineRule="auto"/>
-              <w:rPr>
-                <w:rFonts w:ascii="Arial" w:hAnsi="Arial" w:cs="Arial"/>
-                <w:color w:val="000000"/>
-              </w:rPr>
-            </w:pPr>
-            <w:r>
-              <w:rPr>
-                <w:rFonts w:ascii="Arial" w:hAnsi="Arial" w:cs="Arial"/>
-                <w:color w:val="000000"/>
-              </w:rPr>
-              <w:t>Mesh Filter:</w:t>
-            </w:r>
-            <w:r>
-              <w:rPr>
-                <w:rFonts w:ascii="Arial" w:hAnsi="Arial" w:cs="Arial"/>
-                <w:color w:val="000000"/>
-              </w:rPr>
-              <w:t xml:space="preserve"> </w:t>
-            </w:r>
-            <w:r>
-              <w:rPr>
-                <w:rFonts w:ascii="Arial" w:hAnsi="Arial" w:cs="Arial"/>
-                <w:color w:val="000000"/>
-                <w:highlight w:val="yellow"/>
-              </w:rPr>
-              <w:t>XX</w:t>
-            </w:r>
           </w:p>
         </w:tc>
       </w:tr>
@@ -2981,59 +2564,6 @@
                 <w:color w:val="000000"/>
               </w:rPr>
             </w:pPr>
-            <w:r>
-              <w:rPr>
-                <w:rFonts w:ascii="Arial" w:hAnsi="Arial" w:cs="Arial"/>
-                <w:color w:val="000000"/>
-              </w:rPr>
-              <w:t>Attenuator Setting:</w:t>
-            </w:r>
-            <w:r>
-              <w:rPr>
-                <w:rFonts w:ascii="Arial" w:hAnsi="Arial" w:cs="Arial"/>
-                <w:color w:val="000000"/>
-              </w:rPr>
-              <w:t xml:space="preserve"> </w:t>
-            </w:r>
-            <w:r>
-              <w:rPr>
-                <w:rFonts w:ascii="Arial" w:hAnsi="Arial" w:cs="Arial"/>
-                <w:color w:val="000000"/>
-                <w:highlight w:val="yellow"/>
-              </w:rPr>
-              <w:t>XX</w:t>
-            </w:r>
-          </w:p>
-          <w:p>
-            <w:pPr>
-              <w:spacing w:after="0" w:line="240" w:lineRule="auto"/>
-              <w:rPr>
-                <w:rFonts w:ascii="Arial" w:hAnsi="Arial" w:cs="Arial"/>
-                <w:color w:val="000000"/>
-              </w:rPr>
-            </w:pPr>
-            <w:r>
-              <w:rPr>
-                <w:rFonts w:ascii="Arial" w:hAnsi="Arial" w:cs="Arial"/>
-                <w:color w:val="000000"/>
-              </w:rPr>
-              <w:t>Mesh Filter:</w:t>
-            </w:r>
-            <w:r>
-              <w:rPr>
-                <w:rFonts w:ascii="Arial" w:hAnsi="Arial" w:cs="Arial"/>
-                <w:color w:val="000000"/>
-              </w:rPr>
-              <w:t xml:space="preserve"> </w:t>
-            </w:r>
-            <w:r>
-              <w:rPr>
-                <w:rFonts w:ascii="Arial" w:hAnsi="Arial" w:cs="Arial"/>
-                <w:color w:val="000000"/>
-                <w:highlight w:val="yellow"/>
-              </w:rPr>
-              <w:t>XX</w:t>
-            </w:r>
           </w:p>
         </w:tc>
       </w:tr>
@@ -3167,90 +2697,6 @@
                 <w:color w:val="000000"/>
               </w:rPr>
             </w:pPr>
-            <w:r>
-              <w:rPr>
-                <w:rFonts w:ascii="Arial" w:hAnsi="Arial" w:cs="Arial"/>
-                <w:color w:val="000000"/>
-              </w:rPr>
-              <w:t>Power Supply Setting:</w:t>
-            </w:r>
-            <w:r>
-              <w:rPr>
-                <w:rFonts w:ascii="Arial" w:hAnsi="Arial" w:cs="Arial"/>
-                <w:color w:val="000000"/>
-              </w:rPr>
-              <w:t xml:space="preserve"> </w:t>
-            </w:r>
-            <w:r>
-              <w:rPr>
-                <w:rFonts w:ascii="Arial" w:hAnsi="Arial" w:cs="Arial"/>
-                <w:color w:val="000000"/>
-                <w:highlight w:val="yellow"/>
-              </w:rPr>
-              <w:t>XX.X%</w:t>
-            </w:r>
-          </w:p>
-          <w:p>
-            <w:pPr>
-              <w:spacing w:after="0" w:line="240" w:lineRule="auto"/>
-              <w:rPr>
-                <w:rFonts w:ascii="Arial" w:hAnsi="Arial" w:cs="Arial"/>
-                <w:color w:val="000000"/>
-              </w:rPr>
-            </w:pPr>
-            <w:r>
-              <w:rPr>
-                <w:rFonts w:ascii="Arial" w:hAnsi="Arial" w:cs="Arial"/>
-                <w:color w:val="000000"/>
-              </w:rPr>
-              <w:t>Attenuator Setting:</w:t>
-            </w:r>
-            <w:r>
-              <w:rPr>
-                <w:rFonts w:ascii="Arial" w:hAnsi="Arial" w:cs="Arial"/>
-                <w:color w:val="000000"/>
-              </w:rPr>
-              <w:t xml:space="preserve"> </w:t>
-            </w:r>
-            <w:r>
-              <w:rPr>
-                <w:rFonts w:ascii="Arial" w:hAnsi="Arial" w:cs="Arial"/>
-                <w:color w:val="000000"/>
-                <w:highlight w:val="yellow"/>
-              </w:rPr>
-              <w:t>XX</w:t>
-            </w:r>
-          </w:p>
-          <w:p>
-            <w:pPr>
-              <w:spacing w:after="0" w:line="240" w:lineRule="auto"/>
-              <w:rPr>
-                <w:rFonts w:ascii="Arial" w:hAnsi="Arial" w:cs="Arial"/>
-                <w:color w:val="000000"/>
-              </w:rPr>
-            </w:pPr>
-            <w:r>
-              <w:rPr>
-                <w:rFonts w:ascii="Arial" w:hAnsi="Arial" w:cs="Arial"/>
-                <w:color w:val="000000"/>
-              </w:rPr>
-              <w:t>Mesh Filter:</w:t>
-            </w:r>
-            <w:r>
-              <w:rPr>
-                <w:rFonts w:ascii="Arial" w:hAnsi="Arial" w:cs="Arial"/>
-                <w:color w:val="000000"/>
-              </w:rPr>
-              <w:t xml:space="preserve"> </w:t>
-            </w:r>
-            <w:r>
-              <w:rPr>
-                <w:rFonts w:ascii="Arial" w:hAnsi="Arial" w:cs="Arial"/>
-                <w:color w:val="000000"/>
-                <w:highlight w:val="yellow"/>
-              </w:rPr>
-              <w:t>XX</w:t>
-            </w:r>
           </w:p>
         </w:tc>
       </w:tr>
@@ -3391,93 +2837,9 @@
               <w:rPr>
                 <w:rFonts w:ascii="Arial" w:hAnsi="Arial" w:cs="Arial"/>
                 <w:color w:val="000000"/>
-              </w:rPr>
-            </w:pPr>
-            <w:r>
-              <w:rPr>
-                <w:rFonts w:ascii="Arial" w:hAnsi="Arial" w:cs="Arial"/>
-                <w:color w:val="000000"/>
-              </w:rPr>
-              <w:t>Power Supply Setting:</w:t>
-            </w:r>
-            <w:r>
-              <w:rPr>
-                <w:rFonts w:ascii="Arial" w:hAnsi="Arial" w:cs="Arial"/>
-                <w:color w:val="000000"/>
-              </w:rPr>
-              <w:t xml:space="preserve"> </w:t>
-            </w:r>
-            <w:r>
-              <w:rPr>
-                <w:rFonts w:ascii="Arial" w:hAnsi="Arial" w:cs="Arial"/>
-                <w:color w:val="000000"/>
                 <w:highlight w:val="yellow"/>
               </w:rPr>
-              <w:t>XX.X%</w:t>
-            </w:r>
-          </w:p>
-          <w:p>
-            <w:pPr>
-              <w:spacing w:after="0" w:line="240" w:lineRule="auto"/>
-              <w:rPr>
-                <w:rFonts w:ascii="Arial" w:hAnsi="Arial" w:cs="Arial"/>
-                <w:color w:val="000000"/>
-              </w:rPr>
-            </w:pPr>
-            <w:r>
-              <w:rPr>
-                <w:rFonts w:ascii="Arial" w:hAnsi="Arial" w:cs="Arial"/>
-                <w:color w:val="000000"/>
-              </w:rPr>
-              <w:t>Attenuator Setting:</w:t>
-            </w:r>
-            <w:r>
-              <w:rPr>
-                <w:rFonts w:ascii="Arial" w:hAnsi="Arial" w:cs="Arial"/>
-                <w:color w:val="000000"/>
-              </w:rPr>
-              <w:t xml:space="preserve"> </w:t>
-            </w:r>
-            <w:r>
-              <w:rPr>
-                <w:rFonts w:ascii="Arial" w:hAnsi="Arial" w:cs="Arial"/>
-                <w:color w:val="000000"/>
-                <w:highlight w:val="yellow"/>
-              </w:rPr>
-              <w:t>XX</w:t>
-            </w:r>
-          </w:p>
-          <w:p>
-            <w:pPr>
-              <w:spacing w:after="0" w:line="240" w:lineRule="auto"/>
-              <w:rPr>
-                <w:rFonts w:ascii="Arial" w:hAnsi="Arial" w:cs="Arial"/>
-                <w:color w:val="000000"/>
-                <w:highlight w:val="yellow"/>
-              </w:rPr>
-            </w:pPr>
-            <w:r>
-              <w:rPr>
-                <w:rFonts w:ascii="Arial" w:hAnsi="Arial" w:cs="Arial"/>
-                <w:color w:val="000000"/>
-              </w:rPr>
-              <w:t>Mesh Filter:</w:t>
-            </w:r>
-            <w:r>
-              <w:rPr>
-                <w:rFonts w:ascii="Arial" w:hAnsi="Arial" w:cs="Arial"/>
-                <w:color w:val="000000"/>
-              </w:rPr>
-              <w:t xml:space="preserve"> </w:t>
-            </w:r>
-            <w:r>
-              <w:rPr>
-                <w:rFonts w:ascii="Arial" w:hAnsi="Arial" w:cs="Arial"/>
-                <w:color w:val="000000"/>
-                <w:highlight w:val="yellow"/>
-              </w:rPr>
-              <w:t>XX</w:t>
-            </w:r>
+            </w:pPr>
           </w:p>
         </w:tc>
       </w:tr>
@@ -3724,20 +3086,12 @@
                 <w:color w:val="000000"/>
               </w:rPr>
             </w:pPr>
-            <w:commentRangeStart w:id="3"/>
             <w:r>
               <w:rPr>
                 <w:rFonts w:ascii="Arial" w:hAnsi="Arial" w:cs="Arial"/>
                 <w:color w:val="000000"/>
               </w:rPr>
               <w:t>Total lamp time at end of alignment and QC testing.</w:t>
-            </w:r>
-            <w:commentRangeEnd w:id="3"/>
-            <w:r>
-              <w:rPr>
-                <w:rStyle w:val="CommentReference"/>
-              </w:rPr>
-              <w:commentReference w:id="3"/>
             </w:r>
           </w:p>
         </w:tc>
@@ -4159,7 +3513,6 @@
               <w:rPr>
                 <w:rFonts w:ascii="Arial" w:hAnsi="Arial" w:cs="Arial"/>
                 <w:color w:val="000000"/>
-                <w:highlight w:val="yellow"/>
               </w:rPr>
               <w:t>50x50</w:t>
             </w:r>
@@ -4321,14 +3674,12 @@
               <w:rPr>
                 <w:rFonts w:ascii="Arial" w:hAnsi="Arial" w:cs="Arial"/>
                 <w:color w:val="000000"/>
-                <w:highlight w:val="yellow"/>
-              </w:rPr>
-            </w:pPr>
-            <w:r>
-              <w:rPr>
-                <w:rFonts w:ascii="Arial" w:hAnsi="Arial" w:cs="Arial"/>
-                <w:color w:val="000000"/>
-                <w:highlight w:val="yellow"/>
+              </w:rPr>
+            </w:pPr>
+            <w:r>
+              <w:rPr>
+                <w:rFonts w:ascii="Arial" w:hAnsi="Arial" w:cs="Arial"/>
+                <w:color w:val="000000"/>
               </w:rPr>
               <w:t>380</w:t>
             </w:r>
@@ -4455,14 +3806,12 @@
               <w:rPr>
                 <w:rFonts w:ascii="Arial" w:hAnsi="Arial" w:cs="Arial"/>
                 <w:color w:val="000000"/>
-                <w:highlight w:val="yellow"/>
-              </w:rPr>
-            </w:pPr>
-            <w:r>
-              <w:rPr>
-                <w:rFonts w:ascii="Arial" w:hAnsi="Arial" w:cs="Arial"/>
-                <w:color w:val="000000"/>
-                <w:highlight w:val="yellow"/>
+              </w:rPr>
+            </w:pPr>
+            <w:r>
+              <w:rPr>
+                <w:rFonts w:ascii="Arial" w:hAnsi="Arial" w:cs="Arial"/>
+                <w:color w:val="000000"/>
               </w:rPr>
               <w:t>4</w:t>
             </w:r>
@@ -4614,7 +3963,7 @@
                           <pic:cNvPicPr/>
                         </pic:nvPicPr>
                         <pic:blipFill>
-                          <a:blip r:embed="rId12"/>
+                          <a:blip r:embed="rId8"/>
                           <a:stretch>
                             <a:fillRect/>
                           </a:stretch>
@@ -4860,7 +4209,7 @@
                           </pic:cNvPicPr>
                         </pic:nvPicPr>
                         <pic:blipFill rotWithShape="1">
-                          <a:blip r:embed="rId13"/>
+                          <a:blip r:embed="rId9"/>
                           <a:srcRect t="1011" r="8"/>
                           <a:stretch/>
                         </pic:blipFill>
@@ -5165,7 +4514,7 @@
                   <v:path o:connecttype="none"/>
                 </v:shape>
                 <v:shape id="Picture 25" o:spid="_x0000_s1028" type="#_x0000_t75" style="position:absolute;left:13180;top:1;width:42456;height:32004;visibility:visible;mso-wrap-style:square" o:gfxdata="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">
-                  <v:imagedata r:id="rId14" o:title=""/>
+                  <v:imagedata r:id="rId10" o:title=""/>
                 </v:shape>
                 <v:shapetype id="_x0000_t202" coordsize="21600,21600" o:spt="202" path="m,l,21600r21600,l21600,xe">
                   <v:stroke joinstyle="miter"/>
@@ -5351,7 +4700,7 @@
                   </v:textbox>
                 </v:shape>
                 <v:shape id="Picture 471508698" o:spid="_x0000_s1031" type="#_x0000_t75" style="position:absolute;left:7810;top:39293;width:52983;height:24001;visibility:visible;mso-wrap-style:square" o:gfxdata="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">
-                  <v:imagedata r:id="rId15" o:title="" croptop="663f" cropright="5f"/>
+                  <v:imagedata r:id="rId11" o:title="" croptop="663f" cropright="5f"/>
                 </v:shape>
                 <v:line id="Straight Connector 762226263" o:spid="_x0000_s1032" style="position:absolute;visibility:visible;mso-wrap-style:square" from="12615,39577" to="32078,39577" o:connectortype="straight" o:gfxdata="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" strokecolor="red">
                   <v:stroke dashstyle="dash"/>
@@ -5480,34 +4829,16 @@
         <w:t xml:space="preserve">in </w:t>
       </w:r>
       <w:r>
-        <w:t xml:space="preserve">accordance to </w:t>
-      </w:r>
-      <w:commentRangeStart w:id="4"/>
-      <w:r>
-        <w:rPr>
-          <w:highlight w:val="yellow"/>
-        </w:rPr>
-        <w:t>ASTM</w:t>
+        <w:t>accordance to ASTM</w:t>
       </w:r>
       <w:r>
-        <w:rPr>
-          <w:highlight w:val="yellow"/>
-        </w:rPr>
         <w:t xml:space="preserve"> E927-19</w:t>
       </w:r>
       <w:r>
-        <w:t xml:space="preserve"> </w:t>
-      </w:r>
-      <w:commentRangeEnd w:id="4"/>
-      <w:r>
-        <w:rPr>
-          <w:rStyle w:val="CommentReference"/>
-          <w:rFonts w:ascii="Calibri" w:hAnsi="Calibri" w:cs="Times New Roman"/>
-        </w:rPr>
-        <w:commentReference w:id="4"/>
+        <w:t xml:space="preserve"> standards</w:t>
       </w:r>
       <w:r>
-        <w:t>standards at an intensity of 1 sun</w:t>
+        <w:t xml:space="preserve"> at an intensity of 1 sun</w:t>
       </w:r>
       <w:r>
         <w:t>. Validation performed measuring</w:t>
@@ -5787,31 +5118,14 @@
                 <w:color w:val="000000"/>
               </w:rPr>
             </w:pPr>
-            <w:commentRangeStart w:id="5"/>
-            <w:r>
-              <w:rPr>
-                <w:rFonts w:ascii="Arial" w:hAnsi="Arial" w:cs="Arial"/>
-                <w:b/>
-                <w:bCs/>
-                <w:color w:val="000000"/>
-              </w:rPr>
-              <w:t>Detector Area</w:t>
-            </w:r>
-            <w:commentRangeEnd w:id="5"/>
-            <w:r>
-              <w:rPr>
-                <w:rStyle w:val="CommentReference"/>
-              </w:rPr>
-              <w:commentReference w:id="5"/>
-            </w:r>
-            <w:r>
-              <w:rPr>
-                <w:rFonts w:ascii="Arial" w:hAnsi="Arial" w:cs="Arial"/>
-                <w:b/>
-                <w:bCs/>
-                <w:color w:val="000000"/>
-              </w:rPr>
-              <w:t>:</w:t>
+            <w:r>
+              <w:rPr>
+                <w:rFonts w:ascii="Arial" w:hAnsi="Arial" w:cs="Arial"/>
+                <w:b/>
+                <w:bCs/>
+                <w:color w:val="000000"/>
+              </w:rPr>
+              <w:t>Detector Area:</w:t>
             </w:r>
           </w:p>
         </w:tc>
@@ -5942,7 +5256,6 @@
               <w:rPr>
                 <w:rFonts w:ascii="Arial" w:hAnsi="Arial" w:cs="Arial"/>
                 <w:color w:val="000000"/>
-                <w:highlight w:val="yellow"/>
               </w:rPr>
               <w:t>64</w:t>
             </w:r>
@@ -6041,21 +5354,12 @@
                 <w:color w:val="000000"/>
               </w:rPr>
             </w:pPr>
-            <w:commentRangeStart w:id="6"/>
-            <w:r>
-              <w:rPr>
-                <w:rFonts w:ascii="Arial" w:hAnsi="Arial" w:cs="Arial"/>
-                <w:color w:val="000000"/>
-                <w:highlight w:val="yellow"/>
+            <w:r>
+              <w:rPr>
+                <w:rFonts w:ascii="Arial" w:hAnsi="Arial" w:cs="Arial"/>
+                <w:color w:val="000000"/>
               </w:rPr>
               <w:t>Total Area/No. of Points</w:t>
-            </w:r>
-            <w:commentRangeEnd w:id="6"/>
-            <w:r>
-              <w:rPr>
-                <w:rStyle w:val="CommentReference"/>
-              </w:rPr>
-              <w:commentReference w:id="6"/>
             </w:r>
           </w:p>
         </w:tc>
@@ -6622,19 +5926,7 @@
         <w:t>data file</w:t>
       </w:r>
       <w:r>
-        <w:t xml:space="preserve"> of </w:t>
-      </w:r>
-      <w:commentRangeStart w:id="7"/>
-      <w:r>
-        <w:t>spatial irradiance values.</w:t>
-      </w:r>
-      <w:commentRangeEnd w:id="7"/>
-      <w:r>
-        <w:rPr>
-          <w:rStyle w:val="CommentReference"/>
-          <w:rFonts w:ascii="Calibri" w:hAnsi="Calibri" w:cs="Times New Roman"/>
-        </w:rPr>
-        <w:commentReference w:id="7"/>
+        <w:t xml:space="preserve"> of spatial irradiance values.</w:t>
       </w:r>
     </w:p>
     <w:p>
@@ -6663,19 +5955,8 @@
         <w:lastRenderedPageBreak/>
         <w:t xml:space="preserve">Spatial </w:t>
       </w:r>
-      <w:commentRangeStart w:id="8"/>
       <w:r>
         <w:t>Non-Uniformity Map</w:t>
-      </w:r>
-      <w:commentRangeEnd w:id="8"/>
-      <w:r>
-        <w:rPr>
-          <w:rStyle w:val="CommentReference"/>
-          <w:rFonts w:ascii="Calibri" w:hAnsi="Calibri"/>
-          <w:b w:val="0"/>
-          <w:bCs w:val="0"/>
-        </w:rPr>
-        <w:commentReference w:id="8"/>
       </w:r>
     </w:p>
     <w:p>
@@ -6751,16 +6032,10 @@
         <w:t>The spectral measurement was performed with a stepping-monochromator and silicon photodiode detector using modulated light and sensitive lock-in amplifier</w:t>
       </w:r>
       <w:r>
-        <w:t xml:space="preserve"> in accordance to </w:t>
+        <w:t xml:space="preserve"> in </w:t>
       </w:r>
       <w:r>
-        <w:rPr>
-          <w:highlight w:val="yellow"/>
-        </w:rPr>
-        <w:t>ASTM E927-19 standards</w:t>
-      </w:r>
-      <w:r>
-        <w:t>.</w:t>
+        <w:t>accordance to ASTM E927-19 standards.</w:t>
       </w:r>
     </w:p>
     <w:p>
@@ -6811,8 +6086,8 @@
                 <w:color w:val="000000"/>
               </w:rPr>
             </w:pPr>
-            <w:bookmarkStart w:id="9" w:name="_Toc378854909"/>
-            <w:bookmarkStart w:id="10" w:name="_Toc380063784"/>
+            <w:bookmarkStart w:id="0" w:name="_Toc378854909"/>
+            <w:bookmarkStart w:id="1" w:name="_Toc380063784"/>
           </w:p>
         </w:tc>
         <w:tc>
@@ -7291,17 +6566,13 @@
       </w:pPr>
       <w:r>
         <w:lastRenderedPageBreak/>
-        <w:t xml:space="preserve">Spectral </w:t>
-      </w:r>
-      <w:commentRangeStart w:id="11"/>
-      <w:r>
-        <w:t>Match</w:t>
+        <w:t>Spectral Match</w:t>
       </w:r>
       <w:r>
         <w:t xml:space="preserve"> Plot</w:t>
       </w:r>
-      <w:bookmarkEnd w:id="9"/>
-      <w:bookmarkEnd w:id="10"/>
+      <w:bookmarkEnd w:id="0"/>
+      <w:bookmarkEnd w:id="1"/>
     </w:p>
     <w:p>
       <w:pPr>
@@ -7319,14 +6590,6 @@
       <w:r>
         <w:t>for spectral irradiance data.</w:t>
       </w:r>
-      <w:commentRangeEnd w:id="11"/>
-      <w:r>
-        <w:rPr>
-          <w:rStyle w:val="CommentReference"/>
-          <w:rFonts w:ascii="Calibri" w:hAnsi="Calibri" w:cs="Times New Roman"/>
-        </w:rPr>
-        <w:commentReference w:id="11"/>
-      </w:r>
     </w:p>
     <w:p>
       <w:pPr>
@@ -7361,8 +6624,8 @@
           <w:rFonts w:ascii="Arial" w:hAnsi="Arial" w:cs="Arial"/>
         </w:rPr>
         <w:sectPr>
-          <w:headerReference w:type="default" r:id="rId16"/>
-          <w:footerReference w:type="default" r:id="rId17"/>
+          <w:headerReference w:type="default" r:id="rId12"/>
+          <w:footerReference w:type="default" r:id="rId13"/>
           <w:pgSz w:w="12240" w:h="15840"/>
           <w:pgMar w:top="720" w:right="720" w:bottom="720" w:left="720" w:header="720" w:footer="720" w:gutter="0"/>
           <w:cols w:space="720"/>
@@ -7393,13 +6656,7 @@
         <w:t xml:space="preserve">Temporal instability of irradiance was measured in accordance to </w:t>
       </w:r>
       <w:r>
-        <w:rPr>
-          <w:highlight w:val="yellow"/>
-        </w:rPr>
-        <w:t>ASTM E927-19</w:t>
-      </w:r>
-      <w:r>
-        <w:t xml:space="preserve"> standards at an intensity of 1 sun. Validation performed measuring the short-circuit current of a silicon cell.</w:t>
+        <w:t>ASTM E927-19 standards at an intensity of 1 sun. Validation performed measuring the short-circuit current of a silicon cell.</w:t>
       </w:r>
     </w:p>
     <w:p>
@@ -7704,25 +6961,14 @@
               <w:rPr>
                 <w:rFonts w:ascii="Arial" w:hAnsi="Arial" w:cs="Arial"/>
                 <w:color w:val="000000"/>
-                <w:highlight w:val="yellow"/>
-              </w:rPr>
-            </w:pPr>
-            <w:commentRangeStart w:id="12"/>
-            <w:r>
-              <w:rPr>
-                <w:rFonts w:ascii="Arial" w:hAnsi="Arial" w:cs="Arial"/>
-                <w:color w:val="000000"/>
-                <w:highlight w:val="yellow"/>
+              </w:rPr>
+            </w:pPr>
+            <w:r>
+              <w:rPr>
+                <w:rFonts w:ascii="Arial" w:hAnsi="Arial" w:cs="Arial"/>
+                <w:color w:val="000000"/>
               </w:rPr>
               <w:t>4</w:t>
-            </w:r>
-            <w:commentRangeEnd w:id="12"/>
-            <w:r>
-              <w:rPr>
-                <w:rStyle w:val="CommentReference"/>
-                <w:highlight w:val="yellow"/>
-              </w:rPr>
-              <w:commentReference w:id="12"/>
             </w:r>
           </w:p>
         </w:tc>
@@ -7823,14 +7069,12 @@
               <w:rPr>
                 <w:rFonts w:ascii="Arial" w:hAnsi="Arial" w:cs="Arial"/>
                 <w:color w:val="000000"/>
-                <w:highlight w:val="yellow"/>
-              </w:rPr>
-            </w:pPr>
-            <w:r>
-              <w:rPr>
-                <w:rFonts w:ascii="Arial" w:hAnsi="Arial" w:cs="Arial"/>
-                <w:color w:val="000000"/>
-                <w:highlight w:val="yellow"/>
+              </w:rPr>
+            </w:pPr>
+            <w:r>
+              <w:rPr>
+                <w:rFonts w:ascii="Arial" w:hAnsi="Arial" w:cs="Arial"/>
+                <w:color w:val="000000"/>
               </w:rPr>
               <w:t>0.19</w:t>
             </w:r>
@@ -7925,14 +7169,12 @@
               <w:rPr>
                 <w:rFonts w:ascii="Arial" w:hAnsi="Arial" w:cs="Arial"/>
                 <w:color w:val="000000"/>
-                <w:highlight w:val="yellow"/>
-              </w:rPr>
-            </w:pPr>
-            <w:r>
-              <w:rPr>
-                <w:rFonts w:ascii="Arial" w:hAnsi="Arial" w:cs="Arial"/>
-                <w:color w:val="000000"/>
-                <w:highlight w:val="yellow"/>
+              </w:rPr>
+            </w:pPr>
+            <w:r>
+              <w:rPr>
+                <w:rFonts w:ascii="Arial" w:hAnsi="Arial" w:cs="Arial"/>
+                <w:color w:val="000000"/>
               </w:rPr>
               <w:t>1</w:t>
             </w:r>
@@ -8020,14 +7262,12 @@
               <w:rPr>
                 <w:rFonts w:ascii="Arial" w:hAnsi="Arial" w:cs="Arial"/>
                 <w:color w:val="000000"/>
-                <w:highlight w:val="yellow"/>
-              </w:rPr>
-            </w:pPr>
-            <w:r>
-              <w:rPr>
-                <w:rFonts w:ascii="Arial" w:hAnsi="Arial" w:cs="Arial"/>
-                <w:color w:val="000000"/>
-                <w:highlight w:val="yellow"/>
+              </w:rPr>
+            </w:pPr>
+            <w:r>
+              <w:rPr>
+                <w:rFonts w:ascii="Arial" w:hAnsi="Arial" w:cs="Arial"/>
+                <w:color w:val="000000"/>
               </w:rPr>
               <w:t>20</w:t>
             </w:r>
@@ -8458,7 +7698,6 @@
         <w:t>Temporal Instability of Irradiance Plot</w:t>
       </w:r>
     </w:p>
-    <w:commentRangeStart w:id="13"/>
     <w:p>
       <w:pPr>
         <w:pStyle w:val="NoSpacing"/>
@@ -8552,14 +7791,6 @@
       <w:r>
         <w:t>of temporal instability data points.</w:t>
       </w:r>
-      <w:commentRangeEnd w:id="13"/>
-      <w:r>
-        <w:rPr>
-          <w:rStyle w:val="CommentReference"/>
-          <w:rFonts w:ascii="Calibri" w:hAnsi="Calibri" w:cs="Times New Roman"/>
-        </w:rPr>
-        <w:commentReference w:id="13"/>
-      </w:r>
     </w:p>
     <w:p>
       <w:pPr>
@@ -8599,310 +7830,6 @@
     </w:sectPr>
   </w:body>
 </w:document>
-</file>
-
-<file path=word/comments.xml><?xml version="1.0" encoding="utf-8"?>
-<w:comments xmlns:wpc="http://schemas.microsoft.com/office/word/2010/wordprocessingCanvas" xmlns:cx="http://schemas.microsoft.com/office/drawing/2014/chartex" xmlns:cx1="http://schemas.microsoft.com/office/drawing/2015/9/8/chartex" xmlns:cx2="http://schemas.microsoft.com/office/drawing/2015/10/21/chartex" xmlns:cx3="http://schemas.microsoft.com/office/drawing/2016/5/9/chartex" xmlns:cx4="http://schemas.microsoft.com/office/drawing/2016/5/10/chartex" xmlns:cx5="http://schemas.microsoft.com/office/drawing/2016/5/11/chartex" xmlns:cx6="http://schemas.microsoft.com/office/drawing/2016/5/12/chartex" xmlns:cx7="http://schemas.microsoft.com/office/drawing/2016/5/13/chartex" xmlns:cx8="http://schemas.microsoft.com/office/drawing/2016/5/14/chartex" xmlns:mc="http://schemas.openxmlformats.org/markup-compatibility/2006" xmlns:aink="http://schemas.microsoft.com/office/drawing/2016/ink" xmlns:am3d="http://schemas.microsoft.com/office/drawing/2017/model3d" xmlns:o="urn:schemas-microsoft-com:office:office" xmlns:oel="http://schemas.microsoft.com/office/2019/extlst" xmlns:r="http://schemas.openxmlformats.org/officeDocument/2006/relationships" xmlns:m="http://schemas.openxmlformats.org/officeDocument/2006/math" xmlns:v="urn:schemas-microsoft-com:vml" xmlns:wp14="http://schemas.microsoft.com/office/word/2010/wordprocessingDrawing" xmlns:wp="http://schemas.openxmlformats.org/drawingml/2006/wordprocessingDrawing" xmlns:w10="urn:schemas-microsoft-com:office:word" xmlns:w="http://schemas.openxmlformats.org/wordprocessingml/2006/main" xmlns:w14="http://schemas.microsoft.com/office/word/2010/wordml" xmlns:w15="http://schemas.microsoft.com/office/word/2012/wordml" xmlns:w16cex="http://schemas.microsoft.com/office/word/2018/wordml/cex" xmlns:w16cid="http://schemas.microsoft.com/office/word/2016/wordml/cid" xmlns:w16="http://schemas.microsoft.com/office/word/2018/wordml" xmlns:w16du="http://schemas.microsoft.com/office/word/2023/wordml/word16du" xmlns:w16sdtdh="http://schemas.microsoft.com/office/word/2020/wordml/sdtdatahash" xmlns:w16sdtfl="http://schemas.microsoft.com/office/word/2024/wordml/sdtformatlock" xmlns:w16se="http://schemas.microsoft.com/office/word/2015/wordml/symex" xmlns:wpg="http://schemas.microsoft.com/office/word/2010/wordprocessingGroup" xmlns:wpi="http://schemas.microsoft.com/office/word/2010/wordprocessingInk" xmlns:wne="http://schemas.microsoft.com/office/word/2006/wordml" xmlns:wps="http://schemas.microsoft.com/office/word/2010/wordprocessingShape" mc:Ignorable="w14 w15 w16se w16cid w16 w16cex w16sdtdh w16sdtfl w16du wp14">
-  <w:comment w:id="0" w:author="Russell Putnam" w:date="2023-12-11T08:57:00Z" w:initials="RP">
-    <w:p>
-      <w:pPr>
-        <w:pStyle w:val="CommentText"/>
-      </w:pPr>
-      <w:r>
-        <w:rPr>
-          <w:rStyle w:val="CommentReference"/>
-        </w:rPr>
-        <w:annotationRef/>
-      </w:r>
-      <w:r>
-        <w:t>add</w:t>
-      </w:r>
-    </w:p>
-  </w:comment>
-  <w:comment w:id="1" w:author="Russell Putnam" w:date="2023-12-11T08:57:00Z" w:initials="RP">
-    <w:p>
-      <w:pPr>
-        <w:pStyle w:val="CommentText"/>
-      </w:pPr>
-      <w:r>
-        <w:rPr>
-          <w:rStyle w:val="CommentReference"/>
-        </w:rPr>
-        <w:annotationRef/>
-      </w:r>
-      <w:r>
-        <w:t>Delete table if no accessories/extras</w:t>
-      </w:r>
-    </w:p>
-  </w:comment>
-  <w:comment w:id="2" w:author="Russell Putnam" w:date="2023-12-11T09:07:00Z" w:initials="RP">
-    <w:p>
-      <w:pPr>
-        <w:pStyle w:val="CommentText"/>
-      </w:pPr>
-      <w:r>
-        <w:rPr>
-          <w:rStyle w:val="CommentReference"/>
-        </w:rPr>
-        <w:annotationRef/>
-      </w:r>
-      <w:r>
-        <w:t>Remove comments/highlights once information is verified and the correct information entered were required.</w:t>
-      </w:r>
-    </w:p>
-  </w:comment>
-  <w:comment w:id="3" w:author="Russell Putnam" w:date="2023-12-15T16:15:00Z" w:initials="RP">
-    <w:p>
-      <w:pPr>
-        <w:pStyle w:val="CommentText"/>
-      </w:pPr>
-      <w:r>
-        <w:rPr>
-          <w:rStyle w:val="CommentReference"/>
-        </w:rPr>
-        <w:annotationRef/>
-      </w:r>
-      <w:r>
-        <w:t>Get this value from the PLC</w:t>
-      </w:r>
-    </w:p>
-  </w:comment>
-  <w:comment w:id="4" w:author="Russell Putnam" w:date="2023-12-11T09:05:00Z" w:initials="RP">
-    <w:p>
-      <w:pPr>
-        <w:pStyle w:val="CommentText"/>
-      </w:pPr>
-      <w:r>
-        <w:rPr>
-          <w:rStyle w:val="CommentReference"/>
-        </w:rPr>
-        <w:annotationRef/>
-      </w:r>
-      <w:r>
-        <w:t>Remove highlight after reviewed for accuracy</w:t>
-      </w:r>
-    </w:p>
-  </w:comment>
-  <w:comment w:id="5" w:author="Russell Putnam" w:date="2023-11-24T11:15:00Z" w:initials="RP">
-    <w:p>
-      <w:pPr>
-        <w:pStyle w:val="CommentText"/>
-      </w:pPr>
-      <w:r>
-        <w:rPr>
-          <w:rStyle w:val="CommentReference"/>
-        </w:rPr>
-        <w:annotationRef/>
-      </w:r>
-      <w:r>
-        <w:t>Measured value during testing</w:t>
-      </w:r>
-    </w:p>
-  </w:comment>
-  <w:comment w:id="6" w:author="Russell Putnam" w:date="2023-11-24T12:58:00Z" w:initials="RP">
-    <w:p>
-      <w:pPr>
-        <w:pStyle w:val="CommentText"/>
-      </w:pPr>
-      <w:r>
-        <w:rPr>
-          <w:rStyle w:val="CommentReference"/>
-        </w:rPr>
-        <w:annotationRef/>
-      </w:r>
-      <w:proofErr w:type="gramStart"/>
-      <w:r>
-        <w:t>Typically</w:t>
-      </w:r>
-      <w:proofErr w:type="gramEnd"/>
-      <w:r>
-        <w:t xml:space="preserve"> 25 cm2/64=0.39 cm2</w:t>
-      </w:r>
-    </w:p>
-  </w:comment>
-  <w:comment w:id="7" w:author="Russell Putnam" w:date="2023-12-11T09:09:00Z" w:initials="RP">
-    <w:p>
-      <w:pPr>
-        <w:pStyle w:val="CommentText"/>
-      </w:pPr>
-      <w:r>
-        <w:rPr>
-          <w:rStyle w:val="CommentReference"/>
-        </w:rPr>
-        <w:annotationRef/>
-      </w:r>
-      <w:r>
-        <w:t xml:space="preserve">Convert </w:t>
-      </w:r>
-      <w:proofErr w:type="spellStart"/>
-      <w:r>
-        <w:t>SciMeasurementStage</w:t>
-      </w:r>
-      <w:proofErr w:type="spellEnd"/>
-      <w:r>
-        <w:t xml:space="preserve"> output file to excel</w:t>
-      </w:r>
-    </w:p>
-  </w:comment>
-  <w:comment w:id="8" w:author="Russell Putnam" w:date="2023-12-11T09:09:00Z" w:initials="RP">
-    <w:p>
-      <w:pPr>
-        <w:pStyle w:val="CommentText"/>
-      </w:pPr>
-      <w:r>
-        <w:rPr>
-          <w:rStyle w:val="CommentReference"/>
-        </w:rPr>
-        <w:annotationRef/>
-      </w:r>
-      <w:r>
-        <w:t xml:space="preserve">Add figure from </w:t>
-      </w:r>
-      <w:proofErr w:type="spellStart"/>
-      <w:r>
-        <w:t>matlab</w:t>
-      </w:r>
-      <w:proofErr w:type="spellEnd"/>
-      <w:r>
-        <w:t xml:space="preserve"> code output</w:t>
-      </w:r>
-    </w:p>
-  </w:comment>
-  <w:comment w:id="11" w:author="Russell Putnam" w:date="2023-12-11T09:11:00Z" w:initials="RP">
-    <w:p>
-      <w:pPr>
-        <w:pStyle w:val="CommentText"/>
-      </w:pPr>
-      <w:r>
-        <w:rPr>
-          <w:rStyle w:val="CommentReference"/>
-        </w:rPr>
-        <w:annotationRef/>
-      </w:r>
-      <w:r>
-        <w:t xml:space="preserve">Add figure from </w:t>
-      </w:r>
-      <w:proofErr w:type="spellStart"/>
-      <w:r>
-        <w:t>matlab</w:t>
-      </w:r>
-      <w:proofErr w:type="spellEnd"/>
-      <w:r>
-        <w:t xml:space="preserve"> output and save irradiance data from </w:t>
-      </w:r>
-      <w:proofErr w:type="spellStart"/>
-      <w:r>
-        <w:t>matlab</w:t>
-      </w:r>
-      <w:proofErr w:type="spellEnd"/>
-      <w:r>
-        <w:t xml:space="preserve"> into excel file</w:t>
-      </w:r>
-    </w:p>
-  </w:comment>
-  <w:comment w:id="12" w:author="Russell Putnam" w:date="2023-11-24T11:19:00Z" w:initials="RP">
-    <w:p>
-      <w:pPr>
-        <w:pStyle w:val="CommentText"/>
-      </w:pPr>
-      <w:r>
-        <w:rPr>
-          <w:rStyle w:val="CommentReference"/>
-        </w:rPr>
-        <w:annotationRef/>
-      </w:r>
-      <w:r>
-        <w:t>Non apertured SCI-REF-Q or SC-LT-Q</w:t>
-      </w:r>
-      <w:r>
-        <w:t xml:space="preserve"> active area</w:t>
-      </w:r>
-    </w:p>
-  </w:comment>
-  <w:comment w:id="13" w:author="Russell Putnam" w:date="2023-12-11T09:12:00Z" w:initials="RP">
-    <w:p>
-      <w:pPr>
-        <w:pStyle w:val="CommentText"/>
-      </w:pPr>
-      <w:r>
-        <w:rPr>
-          <w:rStyle w:val="CommentReference"/>
-        </w:rPr>
-        <w:annotationRef/>
-      </w:r>
-      <w:r>
-        <w:t xml:space="preserve">Add figure from </w:t>
-      </w:r>
-      <w:proofErr w:type="spellStart"/>
-      <w:r>
-        <w:t>matlab</w:t>
-      </w:r>
-      <w:proofErr w:type="spellEnd"/>
-      <w:r>
-        <w:t xml:space="preserve"> code output and convert </w:t>
-      </w:r>
-      <w:proofErr w:type="spellStart"/>
-      <w:r>
-        <w:t>ivdat</w:t>
-      </w:r>
-      <w:proofErr w:type="spellEnd"/>
-      <w:r>
-        <w:t xml:space="preserve"> file to excel</w:t>
-      </w:r>
-    </w:p>
-  </w:comment>
-</w:comments>
-</file>
-
-<file path=word/commentsExtended.xml><?xml version="1.0" encoding="utf-8"?>
-<w15:commentsEx xmlns:wpc="http://schemas.microsoft.com/office/word/2010/wordprocessingCanvas" xmlns:cx="http://schemas.microsoft.com/office/drawing/2014/chartex" xmlns:cx1="http://schemas.microsoft.com/office/drawing/2015/9/8/chartex" xmlns:cx2="http://schemas.microsoft.com/office/drawing/2015/10/21/chartex" xmlns:cx3="http://schemas.microsoft.com/office/drawing/2016/5/9/chartex" xmlns:cx4="http://schemas.microsoft.com/office/drawing/2016/5/10/chartex" xmlns:cx5="http://schemas.microsoft.com/office/drawing/2016/5/11/chartex" xmlns:cx6="http://schemas.microsoft.com/office/drawing/2016/5/12/chartex" xmlns:cx7="http://schemas.microsoft.com/office/drawing/2016/5/13/chartex" xmlns:cx8="http://schemas.microsoft.com/office/drawing/2016/5/14/chartex" xmlns:mc="http://schemas.openxmlformats.org/markup-compatibility/2006" xmlns:aink="http://schemas.microsoft.com/office/drawing/2016/ink" xmlns:am3d="http://schemas.microsoft.com/office/drawing/2017/model3d" xmlns:o="urn:schemas-microsoft-com:office:office" xmlns:oel="http://schemas.microsoft.com/office/2019/extlst" xmlns:r="http://schemas.openxmlformats.org/officeDocument/2006/relationships" xmlns:m="http://schemas.openxmlformats.org/officeDocument/2006/math" xmlns:v="urn:schemas-microsoft-com:vml" xmlns:wp14="http://schemas.microsoft.com/office/word/2010/wordprocessingDrawing" xmlns:wp="http://schemas.openxmlformats.org/drawingml/2006/wordprocessingDrawing" xmlns:w10="urn:schemas-microsoft-com:office:word" xmlns:w="http://schemas.openxmlformats.org/wordprocessingml/2006/main" xmlns:w14="http://schemas.microsoft.com/office/word/2010/wordml" xmlns:w15="http://schemas.microsoft.com/office/word/2012/wordml" xmlns:w16cex="http://schemas.microsoft.com/office/word/2018/wordml/cex" xmlns:w16cid="http://schemas.microsoft.com/office/word/2016/wordml/cid" xmlns:w16="http://schemas.microsoft.com/office/word/2018/wordml" xmlns:w16du="http://schemas.microsoft.com/office/word/2023/wordml/word16du" xmlns:w16sdtdh="http://schemas.microsoft.com/office/word/2020/wordml/sdtdatahash" xmlns:w16sdtfl="http://schemas.microsoft.com/office/word/2024/wordml/sdtformatlock" xmlns:w16se="http://schemas.microsoft.com/office/word/2015/wordml/symex" xmlns:wpg="http://schemas.microsoft.com/office/word/2010/wordprocessingGroup" xmlns:wpi="http://schemas.microsoft.com/office/word/2010/wordprocessingInk" xmlns:wne="http://schemas.microsoft.com/office/word/2006/wordml" xmlns:wps="http://schemas.microsoft.com/office/word/2010/wordprocessingShape" mc:Ignorable="w14 w15 w16se w16cid w16 w16cex w16sdtdh w16sdtfl w16du wp14">
-  <w15:commentEx w15:paraId="3233CD6D" w15:done="0"/>
-  <w15:commentEx w15:paraId="7316F020" w15:done="0"/>
-  <w15:commentEx w15:paraId="11163740" w15:done="0"/>
-  <w15:commentEx w15:paraId="641694C1" w15:done="0"/>
-  <w15:commentEx w15:paraId="16C7AE5E" w15:done="0"/>
-  <w15:commentEx w15:paraId="06654BFA" w15:done="0"/>
-  <w15:commentEx w15:paraId="6752A98E" w15:done="0"/>
-  <w15:commentEx w15:paraId="45B3F95F" w15:done="0"/>
-  <w15:commentEx w15:paraId="3DC82672" w15:done="0"/>
-  <w15:commentEx w15:paraId="68BA25C8" w15:done="0"/>
-  <w15:commentEx w15:paraId="1B83BF81" w15:done="0"/>
-  <w15:commentEx w15:paraId="6F6DA036" w15:done="0"/>
-</w15:commentsEx>
-</file>
-
-<file path=word/commentsExtensible.xml><?xml version="1.0" encoding="utf-8"?>
-<w16cex:commentsExtensible xmlns:wpc="http://schemas.microsoft.com/office/word/2010/wordprocessingCanvas" xmlns:cx="http://schemas.microsoft.com/office/drawing/2014/chartex" xmlns:cx1="http://schemas.microsoft.com/office/drawing/2015/9/8/chartex" xmlns:cx2="http://schemas.microsoft.com/office/drawing/2015/10/21/chartex" xmlns:cx3="http://schemas.microsoft.com/office/drawing/2016/5/9/chartex" xmlns:cx4="http://schemas.microsoft.com/office/drawing/2016/5/10/chartex" xmlns:cx5="http://schemas.microsoft.com/office/drawing/2016/5/11/chartex" xmlns:cx6="http://schemas.microsoft.com/office/drawing/2016/5/12/chartex" xmlns:cx7="http://schemas.microsoft.com/office/drawing/2016/5/13/chartex" xmlns:cx8="http://schemas.microsoft.com/office/drawing/2016/5/14/chartex" xmlns:cr="http://schemas.microsoft.com/office/comments/2020/reactions" xmlns:mc="http://schemas.openxmlformats.org/markup-compatibility/2006" xmlns:aink="http://schemas.microsoft.com/office/drawing/2016/ink" xmlns:am3d="http://schemas.microsoft.com/office/drawing/2017/model3d" xmlns:o="urn:schemas-microsoft-com:office:office" xmlns:oel="http://schemas.microsoft.com/office/2019/extlst" xmlns:r="http://schemas.openxmlformats.org/officeDocument/2006/relationships" xmlns:m="http://schemas.openxmlformats.org/officeDocument/2006/math" xmlns:v="urn:schemas-microsoft-com:vml" xmlns:wp14="http://schemas.microsoft.com/office/word/2010/wordprocessingDrawing" xmlns:wp="http://schemas.openxmlformats.org/drawingml/2006/wordprocessingDrawing" xmlns:w10="urn:schemas-microsoft-com:office:word" xmlns:w="http://schemas.openxmlformats.org/wordprocessingml/2006/main" xmlns:w14="http://schemas.microsoft.com/office/word/2010/wordml" xmlns:w15="http://schemas.microsoft.com/office/word/2012/wordml" xmlns:w16cex="http://schemas.microsoft.com/office/word/2018/wordml/cex" xmlns:w16cid="http://schemas.microsoft.com/office/word/2016/wordml/cid" xmlns:w16="http://schemas.microsoft.com/office/word/2018/wordml" xmlns:w16du="http://schemas.microsoft.com/office/word/2023/wordml/word16du" xmlns:w16sdtdh="http://schemas.microsoft.com/office/word/2020/wordml/sdtdatahash" xmlns:w16sdtfl="http://schemas.microsoft.com/office/word/2024/wordml/sdtformatlock" xmlns:w16se="http://schemas.microsoft.com/office/word/2015/wordml/symex" xmlns:wpg="http://schemas.microsoft.com/office/word/2010/wordprocessingGroup" xmlns:wpi="http://schemas.microsoft.com/office/word/2010/wordprocessingInk" xmlns:wne="http://schemas.microsoft.com/office/word/2006/wordml" xmlns:wps="http://schemas.microsoft.com/office/word/2010/wordprocessingShape" mc:Ignorable="w14 w15 w16se w16cid w16 w16cex w16sdtdh w16sdtfl cr w16du wp14">
-  <w16cex:commentExtensible w16cex:durableId="49BEA657" w16cex:dateUtc="2023-12-11T13:57:00Z"/>
-  <w16cex:commentExtensible w16cex:durableId="4D6C7E9C" w16cex:dateUtc="2023-12-11T13:57:00Z"/>
-  <w16cex:commentExtensible w16cex:durableId="6973BC28" w16cex:dateUtc="2023-12-11T14:07:00Z"/>
-  <w16cex:commentExtensible w16cex:durableId="75091699" w16cex:dateUtc="2023-12-15T21:15:00Z"/>
-  <w16cex:commentExtensible w16cex:durableId="56D94E20" w16cex:dateUtc="2023-12-11T14:05:00Z"/>
-  <w16cex:commentExtensible w16cex:durableId="3478BC0E" w16cex:dateUtc="2023-11-24T16:15:00Z"/>
-  <w16cex:commentExtensible w16cex:durableId="121ABFB9" w16cex:dateUtc="2023-11-24T17:58:00Z"/>
-  <w16cex:commentExtensible w16cex:durableId="46F0157C" w16cex:dateUtc="2023-12-11T14:09:00Z"/>
-  <w16cex:commentExtensible w16cex:durableId="4AD6FACE" w16cex:dateUtc="2023-12-11T14:09:00Z"/>
-  <w16cex:commentExtensible w16cex:durableId="5F0F1F3E" w16cex:dateUtc="2023-12-11T14:11:00Z"/>
-  <w16cex:commentExtensible w16cex:durableId="75DF758C" w16cex:dateUtc="2023-11-24T16:19:00Z"/>
-  <w16cex:commentExtensible w16cex:durableId="276E332C" w16cex:dateUtc="2023-12-11T14:12:00Z"/>
-</w16cex:commentsExtensible>
-</file>
-
-<file path=word/commentsIds.xml><?xml version="1.0" encoding="utf-8"?>
-<w16cid:commentsIds xmlns:wpc="http://schemas.microsoft.com/office/word/2010/wordprocessingCanvas" xmlns:cx="http://schemas.microsoft.com/office/drawing/2014/chartex" xmlns:cx1="http://schemas.microsoft.com/office/drawing/2015/9/8/chartex" xmlns:cx2="http://schemas.microsoft.com/office/drawing/2015/10/21/chartex" xmlns:cx3="http://schemas.microsoft.com/office/drawing/2016/5/9/chartex" xmlns:cx4="http://schemas.microsoft.com/office/drawing/2016/5/10/chartex" xmlns:cx5="http://schemas.microsoft.com/office/drawing/2016/5/11/chartex" xmlns:cx6="http://schemas.microsoft.com/office/drawing/2016/5/12/chartex" xmlns:cx7="http://schemas.microsoft.com/office/drawing/2016/5/13/chartex" xmlns:cx8="http://schemas.microsoft.com/office/drawing/2016/5/14/chartex" xmlns:mc="http://schemas.openxmlformats.org/markup-compatibility/2006" xmlns:aink="http://schemas.microsoft.com/office/drawing/2016/ink" xmlns:am3d="http://schemas.microsoft.com/office/drawing/2017/model3d" xmlns:o="urn:schemas-microsoft-com:office:office" xmlns:oel="http://schemas.microsoft.com/office/2019/extlst" xmlns:r="http://schemas.openxmlformats.org/officeDocument/2006/relationships" xmlns:m="http://schemas.openxmlformats.org/officeDocument/2006/math" xmlns:v="urn:schemas-microsoft-com:vml" xmlns:wp14="http://schemas.microsoft.com/office/word/2010/wordprocessingDrawing" xmlns:wp="http://schemas.openxmlformats.org/drawingml/2006/wordprocessingDrawing" xmlns:w10="urn:schemas-microsoft-com:office:word" xmlns:w="http://schemas.openxmlformats.org/wordprocessingml/2006/main" xmlns:w14="http://schemas.microsoft.com/office/word/2010/wordml" xmlns:w15="http://schemas.microsoft.com/office/word/2012/wordml" xmlns:w16cex="http://schemas.microsoft.com/office/word/2018/wordml/cex" xmlns:w16cid="http://schemas.microsoft.com/office/word/2016/wordml/cid" xmlns:w16="http://schemas.microsoft.com/office/word/2018/wordml" xmlns:w16du="http://schemas.microsoft.com/office/word/2023/wordml/word16du" xmlns:w16sdtdh="http://schemas.microsoft.com/office/word/2020/wordml/sdtdatahash" xmlns:w16sdtfl="http://schemas.microsoft.com/office/word/2024/wordml/sdtformatlock" xmlns:w16se="http://schemas.microsoft.com/office/word/2015/wordml/symex" xmlns:wpg="http://schemas.microsoft.com/office/word/2010/wordprocessingGroup" xmlns:wpi="http://schemas.microsoft.com/office/word/2010/wordprocessingInk" xmlns:wne="http://schemas.microsoft.com/office/word/2006/wordml" xmlns:wps="http://schemas.microsoft.com/office/word/2010/wordprocessingShape" mc:Ignorable="w14 w15 w16se w16cid w16 w16cex w16sdtdh w16sdtfl w16du wp14">
-  <w16cid:commentId w16cid:paraId="3233CD6D" w16cid:durableId="49BEA657"/>
-  <w16cid:commentId w16cid:paraId="7316F020" w16cid:durableId="4D6C7E9C"/>
-  <w16cid:commentId w16cid:paraId="11163740" w16cid:durableId="6973BC28"/>
-  <w16cid:commentId w16cid:paraId="641694C1" w16cid:durableId="75091699"/>
-  <w16cid:commentId w16cid:paraId="16C7AE5E" w16cid:durableId="56D94E20"/>
-  <w16cid:commentId w16cid:paraId="06654BFA" w16cid:durableId="3478BC0E"/>
-  <w16cid:commentId w16cid:paraId="6752A98E" w16cid:durableId="121ABFB9"/>
-  <w16cid:commentId w16cid:paraId="45B3F95F" w16cid:durableId="46F0157C"/>
-  <w16cid:commentId w16cid:paraId="3DC82672" w16cid:durableId="4AD6FACE"/>
-  <w16cid:commentId w16cid:paraId="68BA25C8" w16cid:durableId="5F0F1F3E"/>
-  <w16cid:commentId w16cid:paraId="1B83BF81" w16cid:durableId="75DF758C"/>
-  <w16cid:commentId w16cid:paraId="6F6DA036" w16cid:durableId="276E332C"/>
-</w16cid:commentsIds>
 </file>
 
 <file path=word/endnotes.xml><?xml version="1.0" encoding="utf-8"?>
@@ -9553,19 +8480,7 @@
       <w:rPr>
         <w:rFonts w:ascii="Arial" w:hAnsi="Arial" w:cs="Arial"/>
       </w:rPr>
-      <w:t>6</w:t>
-    </w:r>
-    <w:r>
-      <w:rPr>
-        <w:rFonts w:ascii="Arial" w:hAnsi="Arial" w:cs="Arial"/>
-      </w:rPr>
-      <w:t>.</w:t>
-    </w:r>
-    <w:r>
-      <w:rPr>
-        <w:rFonts w:ascii="Arial" w:hAnsi="Arial" w:cs="Arial"/>
-      </w:rPr>
-      <w:t>2</w:t>
+      <w:t>7</w:t>
     </w:r>
   </w:p>
 </w:hdr>
@@ -13654,14 +12569,6 @@
     <w:abstractNumId w:val="15"/>
   </w:num>
 </w:numbering>
-</file>
-
-<file path=word/people.xml><?xml version="1.0" encoding="utf-8"?>
-<w15:people xmlns:wpc="http://schemas.microsoft.com/office/word/2010/wordprocessingCanvas" xmlns:cx="http://schemas.microsoft.com/office/drawing/2014/chartex" xmlns:cx1="http://schemas.microsoft.com/office/drawing/2015/9/8/chartex" xmlns:cx2="http://schemas.microsoft.com/office/drawing/2015/10/21/chartex" xmlns:cx3="http://schemas.microsoft.com/office/drawing/2016/5/9/chartex" xmlns:cx4="http://schemas.microsoft.com/office/drawing/2016/5/10/chartex" xmlns:cx5="http://schemas.microsoft.com/office/drawing/2016/5/11/chartex" xmlns:cx6="http://schemas.microsoft.com/office/drawing/2016/5/12/chartex" xmlns:cx7="http://schemas.microsoft.com/office/drawing/2016/5/13/chartex" xmlns:cx8="http://schemas.microsoft.com/office/drawing/2016/5/14/chartex" xmlns:mc="http://schemas.openxmlformats.org/markup-compatibility/2006" xmlns:aink="http://schemas.microsoft.com/office/drawing/2016/ink" xmlns:am3d="http://schemas.microsoft.com/office/drawing/2017/model3d" xmlns:o="urn:schemas-microsoft-com:office:office" xmlns:oel="http://schemas.microsoft.com/office/2019/extlst" xmlns:r="http://schemas.openxmlformats.org/officeDocument/2006/relationships" xmlns:m="http://schemas.openxmlformats.org/officeDocument/2006/math" xmlns:v="urn:schemas-microsoft-com:vml" xmlns:wp14="http://schemas.microsoft.com/office/word/2010/wordprocessingDrawing" xmlns:wp="http://schemas.openxmlformats.org/drawingml/2006/wordprocessingDrawing" xmlns:w10="urn:schemas-microsoft-com:office:word" xmlns:w="http://schemas.openxmlformats.org/wordprocessingml/2006/main" xmlns:w14="http://schemas.microsoft.com/office/word/2010/wordml" xmlns:w15="http://schemas.microsoft.com/office/word/2012/wordml" xmlns:w16cex="http://schemas.microsoft.com/office/word/2018/wordml/cex" xmlns:w16cid="http://schemas.microsoft.com/office/word/2016/wordml/cid" xmlns:w16="http://schemas.microsoft.com/office/word/2018/wordml" xmlns:w16du="http://schemas.microsoft.com/office/word/2023/wordml/word16du" xmlns:w16sdtdh="http://schemas.microsoft.com/office/word/2020/wordml/sdtdatahash" xmlns:w16sdtfl="http://schemas.microsoft.com/office/word/2024/wordml/sdtformatlock" xmlns:w16se="http://schemas.microsoft.com/office/word/2015/wordml/symex" xmlns:wpg="http://schemas.microsoft.com/office/word/2010/wordprocessingGroup" xmlns:wpi="http://schemas.microsoft.com/office/word/2010/wordprocessingInk" xmlns:wne="http://schemas.microsoft.com/office/word/2006/wordml" xmlns:wps="http://schemas.microsoft.com/office/word/2010/wordprocessingShape" mc:Ignorable="w14 w15 w16se w16cid w16 w16cex w16sdtdh w16sdtfl w16du wp14">
-  <w15:person w15:author="Russell Putnam">
-    <w15:presenceInfo w15:providerId="AD" w15:userId="S::rputnam@sciencetech-inc.com::078dee41-0625-4884-8abe-d3b39abc559b"/>
-  </w15:person>
-</w15:people>
 </file>
 
 <file path=word/styles.xml><?xml version="1.0" encoding="utf-8"?>

</xml_diff>